<commit_message>
added Architecture diagram & Database diagram
updates
</commit_message>
<xml_diff>
--- a/Project-Description.docx
+++ b/Project-Description.docx
@@ -1605,33 +1605,426 @@
         </w:rPr>
         <w:t>Architecture Design:</w:t>
       </w:r>
+    </w:p>
+    <w:p>
+      <w:pPr>
+        <w:rPr>
+          <w:lang w:val="en-US"/>
+        </w:rPr>
+      </w:pPr>
+      <w:r>
+        <w:rPr>
+          <w:noProof/>
+          <w:lang w:val="en-US"/>
+        </w:rPr>
+        <w:drawing>
+          <wp:inline distT="0" distB="0" distL="0" distR="0" wp14:anchorId="6EE9D061" wp14:editId="57F2D0A4">
+            <wp:extent cx="5722620" cy="2331720"/>
+            <wp:effectExtent l="0" t="0" r="0" b="0"/>
+            <wp:docPr id="1" name="Picture 1"/>
+            <wp:cNvGraphicFramePr>
+              <a:graphicFrameLocks xmlns:a="http://schemas.openxmlformats.org/drawingml/2006/main" noChangeAspect="1"/>
+            </wp:cNvGraphicFramePr>
+            <a:graphic xmlns:a="http://schemas.openxmlformats.org/drawingml/2006/main">
+              <a:graphicData uri="http://schemas.openxmlformats.org/drawingml/2006/picture">
+                <pic:pic xmlns:pic="http://schemas.openxmlformats.org/drawingml/2006/picture">
+                  <pic:nvPicPr>
+                    <pic:cNvPr id="0" name="Picture 1"/>
+                    <pic:cNvPicPr>
+                      <a:picLocks noChangeAspect="1" noChangeArrowheads="1"/>
+                    </pic:cNvPicPr>
+                  </pic:nvPicPr>
+                  <pic:blipFill>
+                    <a:blip r:embed="rId6">
+                      <a:extLst>
+                        <a:ext uri="{28A0092B-C50C-407E-A947-70E740481C1C}">
+                          <a14:useLocalDpi xmlns:a14="http://schemas.microsoft.com/office/drawing/2010/main" val="0"/>
+                        </a:ext>
+                      </a:extLst>
+                    </a:blip>
+                    <a:srcRect/>
+                    <a:stretch>
+                      <a:fillRect/>
+                    </a:stretch>
+                  </pic:blipFill>
+                  <pic:spPr bwMode="auto">
+                    <a:xfrm>
+                      <a:off x="0" y="0"/>
+                      <a:ext cx="5722620" cy="2331720"/>
+                    </a:xfrm>
+                    <a:prstGeom prst="rect">
+                      <a:avLst/>
+                    </a:prstGeom>
+                    <a:noFill/>
+                    <a:ln>
+                      <a:noFill/>
+                    </a:ln>
+                  </pic:spPr>
+                </pic:pic>
+              </a:graphicData>
+            </a:graphic>
+          </wp:inline>
+        </w:drawing>
+      </w:r>
+    </w:p>
+    <w:p>
+      <w:pPr>
+        <w:spacing w:line="480" w:lineRule="auto"/>
+        <w:rPr>
+          <w:rFonts w:cstheme="minorHAnsi"/>
+          <w:shd w:val="clear" w:color="auto" w:fill="FFFFFF"/>
+        </w:rPr>
+      </w:pPr>
+      <w:r>
+        <w:rPr>
+          <w:rStyle w:val="Emphasis"/>
+          <w:rFonts w:cstheme="minorHAnsi"/>
+          <w:bCs/>
+          <w:i w:val="0"/>
+          <w:iCs w:val="0"/>
+          <w:shd w:val="clear" w:color="auto" w:fill="FFFFFF"/>
+        </w:rPr>
+        <w:t>A</w:t>
+      </w:r>
+      <w:r>
+        <w:rPr>
+          <w:rStyle w:val="Emphasis"/>
+          <w:rFonts w:cstheme="minorHAnsi"/>
+          <w:bCs/>
+          <w:i w:val="0"/>
+          <w:iCs w:val="0"/>
+          <w:shd w:val="clear" w:color="auto" w:fill="FFFFFF"/>
+        </w:rPr>
+        <w:t>rchitectural design</w:t>
+      </w:r>
+      <w:r>
+        <w:rPr>
+          <w:rFonts w:cstheme="minorHAnsi"/>
+          <w:shd w:val="clear" w:color="auto" w:fill="FFFFFF"/>
+        </w:rPr>
+        <w:t> </w:t>
+      </w:r>
+      <w:r>
+        <w:rPr>
+          <w:rFonts w:cstheme="minorHAnsi"/>
+          <w:shd w:val="clear" w:color="auto" w:fill="FFFFFF"/>
+        </w:rPr>
+        <w:t>is</w:t>
+      </w:r>
+      <w:r>
+        <w:rPr>
+          <w:rFonts w:cstheme="minorHAnsi"/>
+          <w:shd w:val="clear" w:color="auto" w:fill="FFFFFF"/>
+        </w:rPr>
+        <w:t xml:space="preserve"> the process of defining a collection of hardware and </w:t>
+      </w:r>
+      <w:r>
+        <w:rPr>
+          <w:rStyle w:val="Emphasis"/>
+          <w:rFonts w:cstheme="minorHAnsi"/>
+          <w:bCs/>
+          <w:i w:val="0"/>
+          <w:iCs w:val="0"/>
+          <w:shd w:val="clear" w:color="auto" w:fill="FFFFFF"/>
+        </w:rPr>
+        <w:t>software</w:t>
+      </w:r>
+      <w:r>
+        <w:rPr>
+          <w:rFonts w:cstheme="minorHAnsi"/>
+          <w:shd w:val="clear" w:color="auto" w:fill="FFFFFF"/>
+        </w:rPr>
+        <w:t> components and their interfaces to establish the framework for the development of a </w:t>
+      </w:r>
+      <w:r>
+        <w:rPr>
+          <w:rStyle w:val="Emphasis"/>
+          <w:rFonts w:cstheme="minorHAnsi"/>
+          <w:bCs/>
+          <w:i w:val="0"/>
+          <w:iCs w:val="0"/>
+          <w:shd w:val="clear" w:color="auto" w:fill="FFFFFF"/>
+        </w:rPr>
+        <w:t>computer</w:t>
+      </w:r>
+      <w:r>
+        <w:rPr>
+          <w:rFonts w:cstheme="minorHAnsi"/>
+          <w:shd w:val="clear" w:color="auto" w:fill="FFFFFF"/>
+        </w:rPr>
+        <w:t> system.</w:t>
+      </w:r>
+      <w:r>
+        <w:rPr>
+          <w:rFonts w:cstheme="minorHAnsi"/>
+          <w:shd w:val="clear" w:color="auto" w:fill="FFFFFF"/>
+        </w:rPr>
+        <w:t xml:space="preserve"> The architecture design of our application is a client – server architecture, the functionality of the system to let the users to purchase tickets from a kiosk or our application. </w:t>
+      </w:r>
+    </w:p>
+    <w:p>
+      <w:pPr>
+        <w:spacing w:line="480" w:lineRule="auto"/>
+        <w:rPr>
+          <w:rFonts w:cstheme="minorHAnsi"/>
+          <w:lang w:val="en-US"/>
+        </w:rPr>
+      </w:pPr>
+      <w:r>
+        <w:rPr>
+          <w:rFonts w:cstheme="minorHAnsi"/>
+          <w:lang w:val="en-US"/>
+        </w:rPr>
+        <w:t xml:space="preserve">The system is designed to process user’s input to produce output, meaning users are requested to provide input at the interface to get the desired output. At the </w:t>
+      </w:r>
+      <w:r>
+        <w:rPr>
+          <w:rFonts w:cstheme="minorHAnsi"/>
+          <w:lang w:val="en-US"/>
+        </w:rPr>
+        <w:t>front-end layer</w:t>
+      </w:r>
+      <w:r>
+        <w:rPr>
+          <w:rFonts w:cstheme="minorHAnsi"/>
+          <w:lang w:val="en-US"/>
+        </w:rPr>
+        <w:t xml:space="preserve">, users </w:t>
+      </w:r>
+      <w:proofErr w:type="gramStart"/>
+      <w:r>
+        <w:rPr>
+          <w:rFonts w:cstheme="minorHAnsi"/>
+          <w:lang w:val="en-US"/>
+        </w:rPr>
+        <w:t>are allowed to</w:t>
+      </w:r>
+      <w:proofErr w:type="gramEnd"/>
+      <w:r>
+        <w:rPr>
+          <w:rFonts w:cstheme="minorHAnsi"/>
+          <w:lang w:val="en-US"/>
+        </w:rPr>
+        <w:t xml:space="preserve"> manipulate variables such as choosing the different services, selecting different ticket to purchase which directly interacts with the back end and databases. </w:t>
+      </w:r>
+      <w:r>
+        <w:rPr>
+          <w:rFonts w:cstheme="minorHAnsi"/>
+          <w:lang w:val="en-US"/>
+        </w:rPr>
+        <w:t xml:space="preserve">Clients </w:t>
+      </w:r>
+      <w:proofErr w:type="gramStart"/>
+      <w:r>
+        <w:rPr>
+          <w:rFonts w:cstheme="minorHAnsi"/>
+          <w:lang w:val="en-US"/>
+        </w:rPr>
+        <w:t>are allowed to</w:t>
+      </w:r>
+      <w:proofErr w:type="gramEnd"/>
+      <w:r>
+        <w:rPr>
+          <w:rFonts w:cstheme="minorHAnsi"/>
+          <w:lang w:val="en-US"/>
+        </w:rPr>
+        <w:t xml:space="preserve"> manipulate databases with rules and restriction, these rules will be managed in the management layer of the architecture before and changes are made in the database. Different user </w:t>
+      </w:r>
+      <w:r>
+        <w:rPr>
+          <w:rFonts w:cstheme="minorHAnsi"/>
+          <w:lang w:val="en-US"/>
+        </w:rPr>
+        <w:t>is</w:t>
+      </w:r>
+      <w:r>
+        <w:rPr>
+          <w:rFonts w:cstheme="minorHAnsi"/>
+          <w:lang w:val="en-US"/>
+        </w:rPr>
+        <w:t xml:space="preserve"> given different rights such as admin</w:t>
+      </w:r>
+      <w:r>
+        <w:rPr>
+          <w:rFonts w:cstheme="minorHAnsi"/>
+          <w:lang w:val="en-US"/>
+        </w:rPr>
+        <w:t xml:space="preserve">s are given access to change user booking details while normal users are only allowed to purchase and browse. </w:t>
+      </w:r>
+    </w:p>
+    <w:p>
+      <w:pPr>
+        <w:spacing w:line="480" w:lineRule="auto"/>
+        <w:rPr>
+          <w:rFonts w:cstheme="minorHAnsi"/>
+          <w:lang w:val="en-US"/>
+        </w:rPr>
+      </w:pPr>
+      <w:r>
+        <w:rPr>
+          <w:rFonts w:cstheme="minorHAnsi"/>
+          <w:lang w:val="en-US"/>
+        </w:rPr>
+        <w:t xml:space="preserve">From the </w:t>
+      </w:r>
+      <w:r>
+        <w:rPr>
+          <w:rFonts w:cstheme="minorHAnsi"/>
+          <w:lang w:val="en-US"/>
+        </w:rPr>
+        <w:t>back-end layer</w:t>
+      </w:r>
+      <w:r>
+        <w:rPr>
+          <w:rFonts w:cstheme="minorHAnsi"/>
+          <w:lang w:val="en-US"/>
+        </w:rPr>
+        <w:t xml:space="preserve">, before </w:t>
+      </w:r>
+      <w:r>
+        <w:rPr>
+          <w:rFonts w:cstheme="minorHAnsi"/>
+          <w:lang w:val="en-US"/>
+        </w:rPr>
+        <w:t>any information</w:t>
+      </w:r>
+      <w:r>
+        <w:rPr>
+          <w:rFonts w:cstheme="minorHAnsi"/>
+          <w:lang w:val="en-US"/>
+        </w:rPr>
+        <w:t xml:space="preserve"> is displayed to the user,</w:t>
+      </w:r>
+      <w:r>
+        <w:rPr>
+          <w:rFonts w:cstheme="minorHAnsi"/>
+          <w:lang w:val="en-US"/>
+        </w:rPr>
+        <w:t xml:space="preserve"> data is retrieved from the database and processed in the </w:t>
+      </w:r>
+      <w:r>
+        <w:rPr>
+          <w:rFonts w:cstheme="minorHAnsi"/>
+          <w:lang w:val="en-US"/>
+        </w:rPr>
+        <w:t>management later before displaying to the user.</w:t>
+      </w:r>
+    </w:p>
+    <w:p>
+      <w:pPr>
+        <w:rPr>
+          <w:b/>
+          <w:sz w:val="24"/>
+          <w:szCs w:val="24"/>
+          <w:lang w:val="en-US"/>
+        </w:rPr>
+      </w:pPr>
+    </w:p>
+    <w:p>
+      <w:pPr>
+        <w:rPr>
+          <w:b/>
+          <w:sz w:val="24"/>
+          <w:szCs w:val="24"/>
+          <w:lang w:val="en-US"/>
+        </w:rPr>
+      </w:pPr>
+    </w:p>
+    <w:p>
+      <w:pPr>
+        <w:rPr>
+          <w:b/>
+          <w:sz w:val="24"/>
+          <w:szCs w:val="24"/>
+          <w:lang w:val="en-US"/>
+        </w:rPr>
+      </w:pPr>
+      <w:r>
+        <w:rPr>
+          <w:b/>
+          <w:sz w:val="24"/>
+          <w:szCs w:val="24"/>
+          <w:lang w:val="en-US"/>
+        </w:rPr>
+        <w:lastRenderedPageBreak/>
+        <w:t>Database Design:</w:t>
+      </w:r>
+    </w:p>
+    <w:p>
+      <w:pPr>
+        <w:rPr>
+          <w:sz w:val="24"/>
+          <w:szCs w:val="24"/>
+          <w:lang w:val="en-US"/>
+        </w:rPr>
+      </w:pPr>
+      <w:r>
+        <w:rPr>
+          <w:noProof/>
+          <w:sz w:val="24"/>
+          <w:szCs w:val="24"/>
+          <w:lang w:val="en-US"/>
+        </w:rPr>
+        <w:drawing>
+          <wp:inline distT="0" distB="0" distL="0" distR="0" wp14:anchorId="694B344B" wp14:editId="2D4BE370">
+            <wp:extent cx="5722620" cy="2598420"/>
+            <wp:effectExtent l="0" t="0" r="0" b="0"/>
+            <wp:docPr id="2" name="Picture 2"/>
+            <wp:cNvGraphicFramePr>
+              <a:graphicFrameLocks xmlns:a="http://schemas.openxmlformats.org/drawingml/2006/main" noChangeAspect="1"/>
+            </wp:cNvGraphicFramePr>
+            <a:graphic xmlns:a="http://schemas.openxmlformats.org/drawingml/2006/main">
+              <a:graphicData uri="http://schemas.openxmlformats.org/drawingml/2006/picture">
+                <pic:pic xmlns:pic="http://schemas.openxmlformats.org/drawingml/2006/picture">
+                  <pic:nvPicPr>
+                    <pic:cNvPr id="0" name="Picture 2"/>
+                    <pic:cNvPicPr>
+                      <a:picLocks noChangeAspect="1" noChangeArrowheads="1"/>
+                    </pic:cNvPicPr>
+                  </pic:nvPicPr>
+                  <pic:blipFill>
+                    <a:blip r:embed="rId7" cstate="print">
+                      <a:extLst>
+                        <a:ext uri="{28A0092B-C50C-407E-A947-70E740481C1C}">
+                          <a14:useLocalDpi xmlns:a14="http://schemas.microsoft.com/office/drawing/2010/main" val="0"/>
+                        </a:ext>
+                      </a:extLst>
+                    </a:blip>
+                    <a:srcRect/>
+                    <a:stretch>
+                      <a:fillRect/>
+                    </a:stretch>
+                  </pic:blipFill>
+                  <pic:spPr bwMode="auto">
+                    <a:xfrm>
+                      <a:off x="0" y="0"/>
+                      <a:ext cx="5722620" cy="2598420"/>
+                    </a:xfrm>
+                    <a:prstGeom prst="rect">
+                      <a:avLst/>
+                    </a:prstGeom>
+                    <a:noFill/>
+                    <a:ln>
+                      <a:noFill/>
+                    </a:ln>
+                  </pic:spPr>
+                </pic:pic>
+              </a:graphicData>
+            </a:graphic>
+          </wp:inline>
+        </w:drawing>
+      </w:r>
+    </w:p>
+    <w:p>
+      <w:pPr>
+        <w:rPr>
+          <w:sz w:val="24"/>
+          <w:szCs w:val="24"/>
+          <w:lang w:val="en-US"/>
+        </w:rPr>
+      </w:pPr>
       <w:bookmarkStart w:id="0" w:name="_GoBack"/>
       <w:bookmarkEnd w:id="0"/>
-    </w:p>
-    <w:p>
-      <w:pPr>
-        <w:rPr>
-          <w:lang w:val="en-US"/>
-        </w:rPr>
-      </w:pPr>
-    </w:p>
-    <w:p>
-      <w:pPr>
-        <w:rPr>
-          <w:sz w:val="24"/>
-          <w:szCs w:val="24"/>
-          <w:lang w:val="en-US"/>
-        </w:rPr>
-      </w:pPr>
-      <w:r>
-        <w:rPr>
-          <w:b/>
-          <w:sz w:val="24"/>
-          <w:szCs w:val="24"/>
-          <w:lang w:val="en-US"/>
-        </w:rPr>
-        <w:t>Database Design:</w:t>
-      </w:r>
       <w:r>
         <w:rPr>
           <w:sz w:val="24"/>
@@ -1688,7 +2081,7 @@
                     <pic:cNvPicPr/>
                   </pic:nvPicPr>
                   <pic:blipFill>
-                    <a:blip r:embed="rId6">
+                    <a:blip r:embed="rId8">
                       <a:extLst>
                         <a:ext uri="{28A0092B-C50C-407E-A947-70E740481C1C}">
                           <a14:useLocalDpi xmlns:a14="http://schemas.microsoft.com/office/drawing/2010/main" val="0"/>
@@ -1735,7 +2128,7 @@
                     <pic:cNvPicPr/>
                   </pic:nvPicPr>
                   <pic:blipFill>
-                    <a:blip r:embed="rId7">
+                    <a:blip r:embed="rId9">
                       <a:extLst>
                         <a:ext uri="{28A0092B-C50C-407E-A947-70E740481C1C}">
                           <a14:useLocalDpi xmlns:a14="http://schemas.microsoft.com/office/drawing/2010/main" val="0"/>
@@ -1790,7 +2183,7 @@
                     <pic:cNvPicPr/>
                   </pic:nvPicPr>
                   <pic:blipFill>
-                    <a:blip r:embed="rId8">
+                    <a:blip r:embed="rId10">
                       <a:extLst>
                         <a:ext uri="{28A0092B-C50C-407E-A947-70E740481C1C}">
                           <a14:useLocalDpi xmlns:a14="http://schemas.microsoft.com/office/drawing/2010/main" val="0"/>
@@ -1837,7 +2230,7 @@
                     <pic:cNvPicPr/>
                   </pic:nvPicPr>
                   <pic:blipFill>
-                    <a:blip r:embed="rId9">
+                    <a:blip r:embed="rId11">
                       <a:extLst>
                         <a:ext uri="{28A0092B-C50C-407E-A947-70E740481C1C}">
                           <a14:useLocalDpi xmlns:a14="http://schemas.microsoft.com/office/drawing/2010/main" val="0"/>
@@ -1885,7 +2278,7 @@
                     <pic:cNvPicPr/>
                   </pic:nvPicPr>
                   <pic:blipFill>
-                    <a:blip r:embed="rId10">
+                    <a:blip r:embed="rId12">
                       <a:extLst>
                         <a:ext uri="{28A0092B-C50C-407E-A947-70E740481C1C}">
                           <a14:useLocalDpi xmlns:a14="http://schemas.microsoft.com/office/drawing/2010/main" val="0"/>
@@ -1932,7 +2325,7 @@
                     <pic:cNvPicPr/>
                   </pic:nvPicPr>
                   <pic:blipFill>
-                    <a:blip r:embed="rId11">
+                    <a:blip r:embed="rId13">
                       <a:extLst>
                         <a:ext uri="{28A0092B-C50C-407E-A947-70E740481C1C}">
                           <a14:useLocalDpi xmlns:a14="http://schemas.microsoft.com/office/drawing/2010/main" val="0"/>
@@ -1980,7 +2373,7 @@
                     <pic:cNvPicPr/>
                   </pic:nvPicPr>
                   <pic:blipFill>
-                    <a:blip r:embed="rId12">
+                    <a:blip r:embed="rId14">
                       <a:extLst>
                         <a:ext uri="{28A0092B-C50C-407E-A947-70E740481C1C}">
                           <a14:useLocalDpi xmlns:a14="http://schemas.microsoft.com/office/drawing/2010/main" val="0"/>
@@ -2027,7 +2420,7 @@
                     <pic:cNvPicPr/>
                   </pic:nvPicPr>
                   <pic:blipFill>
-                    <a:blip r:embed="rId13">
+                    <a:blip r:embed="rId15">
                       <a:extLst>
                         <a:ext uri="{28A0092B-C50C-407E-A947-70E740481C1C}">
                           <a14:useLocalDpi xmlns:a14="http://schemas.microsoft.com/office/drawing/2010/main" val="0"/>
@@ -2075,7 +2468,7 @@
                     <pic:cNvPicPr/>
                   </pic:nvPicPr>
                   <pic:blipFill>
-                    <a:blip r:embed="rId14">
+                    <a:blip r:embed="rId16">
                       <a:extLst>
                         <a:ext uri="{28A0092B-C50C-407E-A947-70E740481C1C}">
                           <a14:useLocalDpi xmlns:a14="http://schemas.microsoft.com/office/drawing/2010/main" val="0"/>
@@ -2122,7 +2515,7 @@
                     <pic:cNvPicPr/>
                   </pic:nvPicPr>
                   <pic:blipFill>
-                    <a:blip r:embed="rId15">
+                    <a:blip r:embed="rId17">
                       <a:extLst>
                         <a:ext uri="{28A0092B-C50C-407E-A947-70E740481C1C}">
                           <a14:useLocalDpi xmlns:a14="http://schemas.microsoft.com/office/drawing/2010/main" val="0"/>
@@ -2170,7 +2563,7 @@
                     <pic:cNvPicPr/>
                   </pic:nvPicPr>
                   <pic:blipFill>
-                    <a:blip r:embed="rId16">
+                    <a:blip r:embed="rId18">
                       <a:extLst>
                         <a:ext uri="{28A0092B-C50C-407E-A947-70E740481C1C}">
                           <a14:useLocalDpi xmlns:a14="http://schemas.microsoft.com/office/drawing/2010/main" val="0"/>
@@ -2217,7 +2610,7 @@
                     <pic:cNvPicPr/>
                   </pic:nvPicPr>
                   <pic:blipFill>
-                    <a:blip r:embed="rId17">
+                    <a:blip r:embed="rId19">
                       <a:extLst>
                         <a:ext uri="{28A0092B-C50C-407E-A947-70E740481C1C}">
                           <a14:useLocalDpi xmlns:a14="http://schemas.microsoft.com/office/drawing/2010/main" val="0"/>
@@ -2265,7 +2658,7 @@
                     <pic:cNvPicPr/>
                   </pic:nvPicPr>
                   <pic:blipFill>
-                    <a:blip r:embed="rId18">
+                    <a:blip r:embed="rId20">
                       <a:extLst>
                         <a:ext uri="{28A0092B-C50C-407E-A947-70E740481C1C}">
                           <a14:useLocalDpi xmlns:a14="http://schemas.microsoft.com/office/drawing/2010/main" val="0"/>
@@ -2964,6 +3357,17 @@
       <w:shd w:val="clear" w:color="auto" w:fill="E1DFDD"/>
     </w:rPr>
   </w:style>
+  <w:style w:type="character" w:styleId="Emphasis">
+    <w:name w:val="Emphasis"/>
+    <w:basedOn w:val="DefaultParagraphFont"/>
+    <w:uiPriority w:val="20"/>
+    <w:qFormat/>
+    <w:rsid w:val="00A946A5"/>
+    <w:rPr>
+      <w:i/>
+      <w:iCs/>
+    </w:rPr>
+  </w:style>
 </w:styles>
 </file>
 

</xml_diff>